<commit_message>
New translations email 3 [template] partner email – list of travel documents.docx (Sinhala)
</commit_message>
<xml_diff>
--- a/public/email/crowdin/translations/si/Email 3 [TEMPLATE] Partner email – list of travel documents.docx
+++ b/public/email/crowdin/translations/si/Email 3 [TEMPLATE] Partner email – list of travel documents.docx
@@ -16,7 +16,7 @@
             <w:color w:val="1155cc"/>
             <w:u w:val="single"/>
           </w:rPr>
-          <w:t>English</w:t>
+          <w:t>ඉංග්‍රීසි</w:t>
         </w:r>
       </w:hyperlink>
       <w:r>
@@ -45,7 +45,7 @@
         <w:pStyle w:val="P68B1DB1-Normal2"/>
       </w:pPr>
       <w:r>
-        <w:t>English</w:t>
+        <w:t>ඉංග්‍රීසි</w:t>
       </w:r>
     </w:p>
     <w:p/>
@@ -93,7 +93,7 @@
               <w:rPr>
                 <w:b w:val="1"/>
               </w:rPr>
-              <w:t>Brief</w:t>
+              <w:t>සාරාංශය</w:t>
             </w:r>
             <w:r>
               <w:t>:</w:t>
@@ -105,7 +105,7 @@
               <w:spacing w:line="240" w:lineRule="auto"/>
             </w:pPr>
             <w:r>
-              <w:t xml:space="preserve">An email sent to partners in the target country who have RSVPed yes. We want them to submit their documents. It will be sent via customer.io</w:t>
+              <w:t xml:space="preserve">ඉතා කැඩපතක් සහිත ඊ-මේල් පණිවුඩයක් විශේෂිත රටේ පිළිගෙන ඇති ආරාධිත සහකාරයන්ට එවනය. ඔවුන්ගේ ලේඛන යැවීමට අපි කැමතියි. It will be sent via customer.io</w:t>
             </w:r>
           </w:p>
           <w:p>
@@ -123,7 +123,7 @@
               <w:rPr>
                 <w:b w:val="1"/>
               </w:rPr>
-              <w:t xml:space="preserve">Target audience</w:t>
+              <w:t>ඉලක්කය</w:t>
             </w:r>
             <w:r>
               <w:t>:</w:t>
@@ -135,7 +135,7 @@
               <w:spacing w:line="240" w:lineRule="auto"/>
             </w:pPr>
             <w:r>
-              <w:t xml:space="preserve">Invited partners who RSVP yes</w:t>
+              <w:t xml:space="preserve">ඉතා කැඩපතක් ලබාගත් ආරාධිත සහකාරයන්</w:t>
             </w:r>
           </w:p>
         </w:tc>
@@ -158,7 +158,10 @@
         <w:rPr>
           <w:b w:val="1"/>
         </w:rPr>
-        <w:t xml:space="preserve">Subject: </w:t>
+        <w:t>විෂය:</w:t>
+      </w:r>
+      <w:r>
+        <w:t xml:space="preserve"> </w:t>
       </w:r>
       <w:r>
         <w:rPr>
@@ -167,7 +170,7 @@
         <w:t xml:space="preserve">[EVENT NAME]</w:t>
       </w:r>
       <w:r>
-        <w:t xml:space="preserve"> — take the next step</w:t>
+        <w:t xml:space="preserve"> — ඊළඟ පියවර ගන්න</w:t>
       </w:r>
     </w:p>
     <w:p>
@@ -193,7 +196,7 @@
     <w:p/>
     <w:p>
       <w:r>
-        <w:t xml:space="preserve">Hi </w:t>
+        <w:t xml:space="preserve">ආයුබෝවන් </w:t>
       </w:r>
       <w:r>
         <w:rPr>
@@ -225,7 +228,7 @@
     <w:p/>
     <w:p>
       <w:r>
-        <w:t xml:space="preserve">To confirm your registration, we would require you and one guest of your choice to provide us with:</w:t>
+        <w:t xml:space="preserve">ඔබගේ ලියාපදිංචිය තහවුරු කිරීම සඳහා, පහත සඳහන් දෑ අපට ලබා දෙන ලෙස අපි ඔබෙන් සහ ඔබ කැමති එක් අමුත්තෙකුගෙන් ඉල්ලා සිටිමු:</w:t>
       </w:r>
     </w:p>
     <w:p>
@@ -274,7 +277,7 @@
         </w:rPr>
       </w:pPr>
       <w:r>
-        <w:t xml:space="preserve">A scanned copy of your international passports</w:t>
+        <w:t xml:space="preserve">ඔබගේ ජාත්‍යන්තර ගමන් බලපත්‍රවල පරිලෝකනය කළ පිටපතක්</w:t>
       </w:r>
     </w:p>
     <w:p>
@@ -290,7 +293,7 @@
         </w:rPr>
       </w:pPr>
       <w:r>
-        <w:t xml:space="preserve">Covid-19 vaccination certificates</w:t>
+        <w:t xml:space="preserve">Covid-19 එන්නත් සහතික</w:t>
       </w:r>
       <w:commentRangeEnd w:id="0"/>
       <w:r>
@@ -351,7 +354,7 @@
               <w:pStyle w:val="P68B1DB1-Normal3"/>
             </w:pPr>
             <w:r>
-              <w:t xml:space="preserve">Send my details</w:t>
+              <w:t xml:space="preserve">මගේ විස්තර යැවන්න</w:t>
             </w:r>
           </w:p>
         </w:tc>
@@ -372,7 +375,7 @@
         <w:ind w:left="0" w:firstLine="0"/>
       </w:pPr>
       <w:r>
-        <w:t xml:space="preserve">Your country manager will be in touch to confirm your booking or request any other relevant details. </w:t>
+        <w:t xml:space="preserve">ඔබේ වෙන් කිරීම තහවුරු කිරීමට හෝ වෙනත් අදාළ විස්තර ඉල්ලා සිටීමට ඔබේ රටේ කළමනාකරු ඔබ සමඟ​ සම්බන්ධ වනු ඇත. </w:t>
       </w:r>
     </w:p>
     <w:p>
@@ -380,7 +383,7 @@
         <w:spacing w:before="200" w:lineRule="auto"/>
       </w:pPr>
       <w:r>
-        <w:t xml:space="preserve">Our event package offers you and your guest: </w:t>
+        <w:t xml:space="preserve">අපගේ සිදුවීම් පැකේජයෙන් ඔබට සහ ඔබේ අමුත්තාට​ පහත සඳහන් දේ පිරිනමනු ඇත: </w:t>
       </w:r>
     </w:p>
     <w:p>
@@ -407,7 +410,7 @@
         <w:ind w:left="720" w:hanging="360"/>
       </w:pPr>
       <w:r>
-        <w:t xml:space="preserve">Travel insurance </w:t>
+        <w:t xml:space="preserve">ගමන් රක්ෂණය </w:t>
       </w:r>
     </w:p>
     <w:p>
@@ -420,7 +423,7 @@
         <w:ind w:left="720" w:hanging="360"/>
       </w:pPr>
       <w:r>
-        <w:t xml:space="preserve">Airport – Hotel – Airport transfer </w:t>
+        <w:t xml:space="preserve">ගුවන් තොටුපළ - හෝටලය - ගුවන් තොටුපළ මාරු කිරීම </w:t>
       </w:r>
     </w:p>
     <w:p>
@@ -437,7 +440,7 @@
         <w:pStyle w:val="P68B1DB1-Normal4"/>
       </w:pPr>
       <w:r>
-        <w:t xml:space="preserve">One hotel room for you and your guest / Two hotel rooms for you and your guest</w:t>
+        <w:t xml:space="preserve">ඔබට සහ ඔබේ අමුත්තන්ට එක් හෝටල් කාමරයක් / ඔබට සහ ඔබේ අමුත්තන්ට හෝටල් කාමර දෙකක්</w:t>
       </w:r>
     </w:p>
     <w:p>
@@ -453,10 +456,10 @@
         <w:rPr>
           <w:b w:val="1"/>
         </w:rPr>
-        <w:t>Check-in</w:t>
-      </w:r>
-      <w:r>
-        <w:t xml:space="preserve"> on </w:t>
+        <w:t xml:space="preserve">ඇතුළු වන්න</w:t>
+      </w:r>
+      <w:r>
+        <w:t xml:space="preserve"> </w:t>
       </w:r>
       <w:r>
         <w:rPr>
@@ -478,10 +481,10 @@
         <w:rPr>
           <w:b w:val="1"/>
         </w:rPr>
-        <w:t>Check-out</w:t>
-      </w:r>
-      <w:r>
-        <w:t xml:space="preserve"> on </w:t>
+        <w:t>පිටවීම</w:t>
+      </w:r>
+      <w:r>
+        <w:t xml:space="preserve"> </w:t>
       </w:r>
       <w:r>
         <w:rPr>
@@ -500,7 +503,7 @@
         <w:ind w:left="720" w:hanging="360"/>
       </w:pPr>
       <w:r>
-        <w:t xml:space="preserve">Meals (Breakfast, lunch, and dinner)</w:t>
+        <w:t xml:space="preserve">ආහාර (උදෑසන, දිවා ආහාරය සහ රාත්‍රී ආහාරය)</w:t>
       </w:r>
     </w:p>
     <w:p>
@@ -580,7 +583,7 @@
         <w:spacing w:after="200" w:lineRule="auto"/>
       </w:pPr>
       <w:r>
-        <w:t xml:space="preserve">If you have any questions, please contact your country manager, </w:t>
+        <w:t xml:space="preserve">ඔබට කිසියම් ප්‍රශ්නයක් ඇත්නම්, කරුණාකර ඔබගේ රටේ කළමනාකරු </w:t>
       </w:r>
       <w:r>
         <w:rPr>
@@ -589,7 +592,7 @@
         <w:t>[NAME]</w:t>
       </w:r>
       <w:r>
-        <w:t xml:space="preserve">, at </w:t>
+        <w:t xml:space="preserve"> ට </w:t>
       </w:r>
       <w:r>
         <w:rPr>
@@ -598,7 +601,7 @@
         <w:t xml:space="preserve">[EMAIL ADDRESS]</w:t>
       </w:r>
       <w:r>
-        <w:t xml:space="preserve"> or </w:t>
+        <w:t xml:space="preserve"> හෝ </w:t>
       </w:r>
       <w:r>
         <w:rPr>
@@ -607,7 +610,7 @@
         <w:t xml:space="preserve">[WHATSAPP NO]</w:t>
       </w:r>
       <w:r>
-        <w:t xml:space="preserve"> (WhatsApp). </w:t>
+        <w:t xml:space="preserve"> (WhatsApp) මගින් අමතන්න. </w:t>
       </w:r>
       <w:commentRangeEnd w:id="4"/>
       <w:r>
@@ -624,7 +627,7 @@
         <w:ind w:left="0" w:firstLine="0"/>
       </w:pPr>
       <w:r>
-        <w:t xml:space="preserve">We look forward to seeing you soon.</w:t>
+        <w:t xml:space="preserve">අපි ඉක්මනින් ඔබව දැකීමට බලාපොරොත්තු වෙමු.</w:t>
       </w:r>
     </w:p>
     <w:sectPr>

</xml_diff>